<commit_message>
Work on Ability Window
</commit_message>
<xml_diff>
--- a/DDOCharPlanner.docx
+++ b/DDOCharPlanner.docx
@@ -913,21 +913,6 @@
       </w:r>
       <w:r>
         <w:t>Abilities increases on one page.</w:t>
-      </w:r>
-      <w:r>
-        <w:t xml:space="preserve"> </w:t>
-      </w:r>
-      <w:r>
-        <w:t xml:space="preserve"> – </w:t>
-      </w:r>
-      <w:r>
-        <w:rPr>
-          <w:b/>
-        </w:rPr>
-        <w:t>Currently disabled</w:t>
-      </w:r>
-      <w:r>
-        <w:t>.</w:t>
       </w:r>
     </w:p>
     <w:p>
@@ -1340,6 +1325,15 @@
           <w:tab w:val="left" w:pos="270"/>
         </w:tabs>
         <w:ind w:left="0"/>
+      </w:pPr>
+    </w:p>
+    <w:p>
+      <w:pPr>
+        <w:pStyle w:val="ListParagraph"/>
+        <w:tabs>
+          <w:tab w:val="left" w:pos="270"/>
+        </w:tabs>
+        <w:ind w:left="0"/>
         <w:outlineLvl w:val="0"/>
         <w:rPr>
           <w:b/>
@@ -2767,6 +2761,19 @@
     </w:p>
     <w:p>
       <w:pPr>
+        <w:rPr>
+          <w:b/>
+        </w:rPr>
+      </w:pPr>
+      <w:r>
+        <w:rPr>
+          <w:b/>
+        </w:rPr>
+        <w:br w:type="page"/>
+      </w:r>
+    </w:p>
+    <w:p>
+      <w:pPr>
         <w:tabs>
           <w:tab w:val="left" w:pos="270"/>
         </w:tabs>
@@ -2779,6 +2786,111 @@
         <w:rPr>
           <w:b/>
         </w:rPr>
+        <w:lastRenderedPageBreak/>
+        <w:t>Ability Window</w:t>
+      </w:r>
+    </w:p>
+    <w:p>
+      <w:pPr>
+        <w:tabs>
+          <w:tab w:val="left" w:pos="270"/>
+        </w:tabs>
+        <w:outlineLvl w:val="0"/>
+      </w:pPr>
+      <w:r>
+        <w:t xml:space="preserve">Click the 32 Point Build check mark for a favor build.  Points Available shows the current amount remaining (includes points from Past Lives).  Click on the Ability name in the Level up box to fill all abilities for level up.  Enter past life tomes at level 1 </w:t>
+      </w:r>
+      <w:r>
+        <w:t>to gain tomes points at the earliest possible level.  Totals shown are for the level selected on the level bar.</w:t>
+      </w:r>
+    </w:p>
+    <w:p>
+      <w:pPr>
+        <w:tabs>
+          <w:tab w:val="left" w:pos="270"/>
+        </w:tabs>
+        <w:outlineLvl w:val="0"/>
+        <w:rPr>
+          <w:b/>
+        </w:rPr>
+      </w:pPr>
+      <w:r>
+        <w:rPr>
+          <w:b/>
+          <w:noProof/>
+        </w:rPr>
+        <w:drawing>
+          <wp:inline distT="0" distB="0" distL="0" distR="0">
+            <wp:extent cx="6229350" cy="4362746"/>
+            <wp:effectExtent l="19050" t="0" r="0" b="0"/>
+            <wp:docPr id="3" name="Picture 3"/>
+            <wp:cNvGraphicFramePr>
+              <a:graphicFrameLocks xmlns:a="http://schemas.openxmlformats.org/drawingml/2006/main" noChangeAspect="1"/>
+            </wp:cNvGraphicFramePr>
+            <a:graphic xmlns:a="http://schemas.openxmlformats.org/drawingml/2006/main">
+              <a:graphicData uri="http://schemas.openxmlformats.org/drawingml/2006/picture">
+                <pic:pic xmlns:pic="http://schemas.openxmlformats.org/drawingml/2006/picture">
+                  <pic:nvPicPr>
+                    <pic:cNvPr id="0" name="Picture 3"/>
+                    <pic:cNvPicPr>
+                      <a:picLocks noChangeAspect="1" noChangeArrowheads="1"/>
+                    </pic:cNvPicPr>
+                  </pic:nvPicPr>
+                  <pic:blipFill>
+                    <a:blip r:embed="rId20" cstate="print"/>
+                    <a:srcRect/>
+                    <a:stretch>
+                      <a:fillRect/>
+                    </a:stretch>
+                  </pic:blipFill>
+                  <pic:spPr bwMode="auto">
+                    <a:xfrm>
+                      <a:off x="0" y="0"/>
+                      <a:ext cx="6229350" cy="4362746"/>
+                    </a:xfrm>
+                    <a:prstGeom prst="rect">
+                      <a:avLst/>
+                    </a:prstGeom>
+                    <a:noFill/>
+                    <a:ln w="9525">
+                      <a:noFill/>
+                      <a:miter lim="800000"/>
+                      <a:headEnd/>
+                      <a:tailEnd/>
+                    </a:ln>
+                  </pic:spPr>
+                </pic:pic>
+              </a:graphicData>
+            </a:graphic>
+          </wp:inline>
+        </w:drawing>
+      </w:r>
+    </w:p>
+    <w:p>
+      <w:pPr>
+        <w:tabs>
+          <w:tab w:val="left" w:pos="270"/>
+        </w:tabs>
+        <w:outlineLvl w:val="0"/>
+        <w:rPr>
+          <w:b/>
+        </w:rPr>
+      </w:pPr>
+    </w:p>
+    <w:p>
+      <w:pPr>
+        <w:tabs>
+          <w:tab w:val="left" w:pos="270"/>
+        </w:tabs>
+        <w:outlineLvl w:val="0"/>
+        <w:rPr>
+          <w:b/>
+        </w:rPr>
+      </w:pPr>
+      <w:r>
+        <w:rPr>
+          <w:b/>
+        </w:rPr>
         <w:t>E</w:t>
       </w:r>
       <w:r>
@@ -2793,9 +2905,6 @@
         <w:tabs>
           <w:tab w:val="left" w:pos="270"/>
         </w:tabs>
-        <w:rPr>
-          <w:b/>
-        </w:rPr>
       </w:pPr>
       <w:r>
         <w:t xml:space="preserve">Works just like the in game with the exception you get to pick the level that you wish to start adding your enhancements.  If you would like to pick all your enhancements at one time </w:t>
@@ -3452,7 +3561,7 @@
   <a:extraClrSchemeLst/>
   <a:extLst>
     <a:ext uri="{05A4C25C-085E-4340-85A3-A5531E510DB2}">
-      <thm15:themeFamily xmlns:thm15="http://schemas.microsoft.com/office/thememl/2012/main" xmlns="" name="Office Theme" id="{62F939B6-93AF-4DB8-9C6B-D6C7DFDC589F}" vid="{4A3C46E8-61CC-4603-A589-7422A47A8E4A}"/>
+      <thm15:themeFamily xmlns="" xmlns:thm15="http://schemas.microsoft.com/office/thememl/2012/main" name="Office Theme" id="{62F939B6-93AF-4DB8-9C6B-D6C7DFDC589F}" vid="{4A3C46E8-61CC-4603-A589-7422A47A8E4A}"/>
     </a:ext>
   </a:extLst>
 </a:theme>
@@ -3463,7 +3572,7 @@
 </file>
 
 <file path=customXml/itemProps1.xml><?xml version="1.0" encoding="utf-8"?>
-<ds:datastoreItem xmlns:ds="http://schemas.openxmlformats.org/officeDocument/2006/customXml" ds:itemID="{3AD4984D-F932-4930-B425-9823ABB41376}">
+<ds:datastoreItem xmlns:ds="http://schemas.openxmlformats.org/officeDocument/2006/customXml" ds:itemID="{7AD8EA9C-1224-4521-BE96-60FB0F17E211}">
   <ds:schemaRefs>
     <ds:schemaRef ds:uri="http://schemas.openxmlformats.org/officeDocument/2006/bibliography"/>
   </ds:schemaRefs>

</xml_diff>